<commit_message>
Updated word exporter to support additional markup in annotaiton bodies (ignore nested html block elements)
</commit_message>
<xml_diff>
--- a/content/export/template.docx
+++ b/content/export/template.docx
@@ -1,3 +1,25 @@
+
+<file path=word/numbering.xml><?xml version="1.0" encoding="utf-8"?>
+<w:numbering xmlns:ve="http://schemas.openxmlformats.org/markup-compatibility/2006" xmlns:o="urn:schemas-microsoft-com:office:office" xmlns:r="http://schemas.openxmlformats.org/officeDocument/2006/relationships" xmlns:m="http://schemas.openxmlformats.org/officeDocument/2006/math" xmlns:v="urn:schemas-microsoft-com:vml" xmlns:wp="http://schemas.openxmlformats.org/drawingml/2006/wordprocessingDrawing" xmlns:w10="urn:schemas-microsoft-com:office:word" xmlns:w="http://schemas.openxmlformats.org/wordprocessingml/2006/main" xmlns:wne="http://schemas.microsoft.com/office/word/2006/wordml">
+  <w:abstractNum w:abstractNumId="0">
+    <w:lvl w:ilvl="0">
+      <w:start w:val="1"/>
+      <w:numFmt w:val="bullet"/>
+      <w:lvlText w:val="o"/>
+      <w:lvlJc w:val="left"/>
+      <w:pPr>
+        <w:ind w:left="720" w:hanging="360"/>
+      </w:pPr>
+      <w:rPr>
+        <w:rFonts w:ascii="Courier New" w:hAnsi="Courier New" w:cs="Courier New" w:hint="default"/>
+      </w:rPr>
+    </w:lvl>
+  </w:abstractNum>
+  <w:num w:numId="1">
+    <w:abstractNumId w:val="0"/>
+  </w:num>
+</w:numbering>
+</file>
 
 <file path=word/styles.xml><?xml version="1.0" encoding="utf-8"?>
 <w:styles xmlns:r="http://schemas.openxmlformats.org/officeDocument/2006/relationships" xmlns:w="http://schemas.openxmlformats.org/wordprocessingml/2006/main">

</xml_diff>